<commit_message>
update file an setup document
</commit_message>
<xml_diff>
--- a/Setup.docx
+++ b/Setup.docx
@@ -45,9 +45,164 @@
       <w:r>
         <w:t xml:space="preserve"> folder to create two tables.</w:t>
       </w:r>
+    </w:p>
+    <w:p>
+      <w:pPr>
+        <w:pStyle w:val="Heading1"/>
+      </w:pPr>
+      <w:r>
+        <w:t>Detector</w:t>
+      </w:r>
+    </w:p>
+    <w:p>
+      <w:pPr>
+        <w:pStyle w:val="ListParagraph"/>
+        <w:numPr>
+          <w:ilvl w:val="0"/>
+          <w:numId w:val="2"/>
+        </w:numPr>
+      </w:pPr>
+      <w:r>
+        <w:t>To add detector to a site, you have to copy all JS files under JavaScript folder into that site.</w:t>
+      </w:r>
+    </w:p>
+    <w:p>
+      <w:pPr>
+        <w:pStyle w:val="ListParagraph"/>
+        <w:numPr>
+          <w:ilvl w:val="0"/>
+          <w:numId w:val="2"/>
+        </w:numPr>
+      </w:pPr>
+      <w:r>
+        <w:t xml:space="preserve">Add </w:t>
+      </w:r>
+      <w:r>
+        <w:rPr>
+          <w:rFonts w:ascii="Consolas" w:hAnsi="Consolas" w:cs="Consolas"/>
+          <w:color w:val="0000FF"/>
+          <w:sz w:val="19"/>
+          <w:szCs w:val="19"/>
+          <w:highlight w:val="white"/>
+        </w:rPr>
+        <w:t>&lt;</w:t>
+      </w:r>
+      <w:r>
+        <w:rPr>
+          <w:rFonts w:ascii="Consolas" w:hAnsi="Consolas" w:cs="Consolas"/>
+          <w:color w:val="800000"/>
+          <w:sz w:val="19"/>
+          <w:szCs w:val="19"/>
+          <w:highlight w:val="white"/>
+        </w:rPr>
+        <w:t>script</w:t>
+      </w:r>
+      <w:r>
+        <w:rPr>
+          <w:rFonts w:ascii="Consolas" w:hAnsi="Consolas" w:cs="Consolas"/>
+          <w:color w:val="000000"/>
+          <w:sz w:val="19"/>
+          <w:szCs w:val="19"/>
+          <w:highlight w:val="white"/>
+        </w:rPr>
+        <w:t xml:space="preserve"> </w:t>
+      </w:r>
+      <w:r>
+        <w:rPr>
+          <w:rFonts w:ascii="Consolas" w:hAnsi="Consolas" w:cs="Consolas"/>
+          <w:color w:val="FF0000"/>
+          <w:sz w:val="19"/>
+          <w:szCs w:val="19"/>
+          <w:highlight w:val="white"/>
+        </w:rPr>
+        <w:t>src</w:t>
+      </w:r>
+      <w:r>
+        <w:rPr>
+          <w:rFonts w:ascii="Consolas" w:hAnsi="Consolas" w:cs="Consolas"/>
+          <w:color w:val="0000FF"/>
+          <w:sz w:val="19"/>
+          <w:szCs w:val="19"/>
+          <w:highlight w:val="white"/>
+        </w:rPr>
+        <w:t>="util.js"&gt;&lt;/</w:t>
+      </w:r>
+      <w:r>
+        <w:rPr>
+          <w:rFonts w:ascii="Consolas" w:hAnsi="Consolas" w:cs="Consolas"/>
+          <w:color w:val="800000"/>
+          <w:sz w:val="19"/>
+          <w:szCs w:val="19"/>
+          <w:highlight w:val="white"/>
+        </w:rPr>
+        <w:t>script</w:t>
+      </w:r>
+      <w:r>
+        <w:rPr>
+          <w:rFonts w:ascii="Consolas" w:hAnsi="Consolas" w:cs="Consolas"/>
+          <w:color w:val="0000FF"/>
+          <w:sz w:val="19"/>
+          <w:szCs w:val="19"/>
+          <w:highlight w:val="white"/>
+        </w:rPr>
+        <w:t>&gt;</w:t>
+      </w:r>
+      <w:r>
+        <w:rPr>
+          <w:rFonts w:ascii="Consolas" w:hAnsi="Consolas" w:cs="Consolas"/>
+          <w:color w:val="0000FF"/>
+          <w:sz w:val="19"/>
+          <w:szCs w:val="19"/>
+        </w:rPr>
+        <w:t xml:space="preserve"> </w:t>
+      </w:r>
+      <w:r>
+        <w:t>to all pages of that site.</w:t>
+      </w:r>
+    </w:p>
+    <w:p>
+      <w:pPr>
+        <w:pStyle w:val="ListParagraph"/>
+        <w:numPr>
+          <w:ilvl w:val="0"/>
+          <w:numId w:val="2"/>
+        </w:numPr>
+      </w:pPr>
+      <w:r>
+        <w:t xml:space="preserve">You have to set listener location and pulse of your detector. You can find them in mian.js. </w:t>
+      </w:r>
+    </w:p>
+    <w:p>
+      <w:pPr>
+        <w:pStyle w:val="ListParagraph"/>
+        <w:numPr>
+          <w:ilvl w:val="0"/>
+          <w:numId w:val="2"/>
+        </w:numPr>
+      </w:pPr>
+      <w:r>
+        <w:t>You can check index.html to see how to add detector on a page.</w:t>
+      </w:r>
+    </w:p>
+    <w:p>
+      <w:pPr>
+        <w:pStyle w:val="Heading1"/>
+      </w:pPr>
+      <w:r>
+        <w:t>Listener/Report</w:t>
+      </w:r>
+    </w:p>
+    <w:p>
+      <w:r>
+        <w:t xml:space="preserve">All of Listener and Report are all in one site. You just only need to deploy them on </w:t>
+      </w:r>
       <w:bookmarkStart w:id="0" w:name="_GoBack"/>
       <w:bookmarkEnd w:id="0"/>
+      <w:r>
+        <w:t>an IIS server. Make sure the detector can access this site.</w:t>
+      </w:r>
     </w:p>
+    <w:p/>
     <w:sectPr>
       <w:pgSz w:w="12240" w:h="15840"/>
       <w:pgMar w:top="1440" w:right="1440" w:bottom="1440" w:left="1440" w:header="720" w:footer="720" w:gutter="0"/>
@@ -111,6 +266,119 @@
 <file path=word/numbering.xml><?xml version="1.0" encoding="utf-8"?>
 <w:numbering xmlns:wpc="http://schemas.microsoft.com/office/word/2010/wordprocessingCanvas" xmlns:mc="http://schemas.openxmlformats.org/markup-compatibility/2006" xmlns:o="urn:schemas-microsoft-com:office:office" xmlns:r="http://schemas.openxmlformats.org/officeDocument/2006/relationships" xmlns:m="http://schemas.openxmlformats.org/officeDocument/2006/math" xmlns:v="urn:schemas-microsoft-com:vml" xmlns:wp14="http://schemas.microsoft.com/office/word/2010/wordprocessingDrawing" xmlns:wp="http://schemas.openxmlformats.org/drawingml/2006/wordprocessingDrawing" xmlns:w10="urn:schemas-microsoft-com:office:word" xmlns:w="http://schemas.openxmlformats.org/wordprocessingml/2006/main" xmlns:w14="http://schemas.microsoft.com/office/word/2010/wordml" xmlns:w15="http://schemas.microsoft.com/office/word/2012/wordml" xmlns:wpg="http://schemas.microsoft.com/office/word/2010/wordprocessingGroup" xmlns:wpi="http://schemas.microsoft.com/office/word/2010/wordprocessingInk" xmlns:wne="http://schemas.microsoft.com/office/word/2006/wordml" xmlns:wps="http://schemas.microsoft.com/office/word/2010/wordprocessingShape" mc:Ignorable="w14 w15 wp14">
   <w:abstractNum w:abstractNumId="0">
+    <w:nsid w:val="30DF0800"/>
+    <w:multiLevelType w:val="hybridMultilevel"/>
+    <w:tmpl w:val="364AFECC"/>
+    <w:lvl w:ilvl="0" w:tplc="04090001">
+      <w:start w:val="1"/>
+      <w:numFmt w:val="bullet"/>
+      <w:lvlText w:val=""/>
+      <w:lvlJc w:val="left"/>
+      <w:pPr>
+        <w:ind w:left="720" w:hanging="360"/>
+      </w:pPr>
+      <w:rPr>
+        <w:rFonts w:ascii="Symbol" w:hAnsi="Symbol" w:hint="default"/>
+      </w:rPr>
+    </w:lvl>
+    <w:lvl w:ilvl="1" w:tplc="04090003" w:tentative="1">
+      <w:start w:val="1"/>
+      <w:numFmt w:val="bullet"/>
+      <w:lvlText w:val="o"/>
+      <w:lvlJc w:val="left"/>
+      <w:pPr>
+        <w:ind w:left="1440" w:hanging="360"/>
+      </w:pPr>
+      <w:rPr>
+        <w:rFonts w:ascii="Courier New" w:hAnsi="Courier New" w:cs="Courier New" w:hint="default"/>
+      </w:rPr>
+    </w:lvl>
+    <w:lvl w:ilvl="2" w:tplc="04090005" w:tentative="1">
+      <w:start w:val="1"/>
+      <w:numFmt w:val="bullet"/>
+      <w:lvlText w:val=""/>
+      <w:lvlJc w:val="left"/>
+      <w:pPr>
+        <w:ind w:left="2160" w:hanging="360"/>
+      </w:pPr>
+      <w:rPr>
+        <w:rFonts w:ascii="Wingdings" w:hAnsi="Wingdings" w:hint="default"/>
+      </w:rPr>
+    </w:lvl>
+    <w:lvl w:ilvl="3" w:tplc="04090001" w:tentative="1">
+      <w:start w:val="1"/>
+      <w:numFmt w:val="bullet"/>
+      <w:lvlText w:val=""/>
+      <w:lvlJc w:val="left"/>
+      <w:pPr>
+        <w:ind w:left="2880" w:hanging="360"/>
+      </w:pPr>
+      <w:rPr>
+        <w:rFonts w:ascii="Symbol" w:hAnsi="Symbol" w:hint="default"/>
+      </w:rPr>
+    </w:lvl>
+    <w:lvl w:ilvl="4" w:tplc="04090003" w:tentative="1">
+      <w:start w:val="1"/>
+      <w:numFmt w:val="bullet"/>
+      <w:lvlText w:val="o"/>
+      <w:lvlJc w:val="left"/>
+      <w:pPr>
+        <w:ind w:left="3600" w:hanging="360"/>
+      </w:pPr>
+      <w:rPr>
+        <w:rFonts w:ascii="Courier New" w:hAnsi="Courier New" w:cs="Courier New" w:hint="default"/>
+      </w:rPr>
+    </w:lvl>
+    <w:lvl w:ilvl="5" w:tplc="04090005" w:tentative="1">
+      <w:start w:val="1"/>
+      <w:numFmt w:val="bullet"/>
+      <w:lvlText w:val=""/>
+      <w:lvlJc w:val="left"/>
+      <w:pPr>
+        <w:ind w:left="4320" w:hanging="360"/>
+      </w:pPr>
+      <w:rPr>
+        <w:rFonts w:ascii="Wingdings" w:hAnsi="Wingdings" w:hint="default"/>
+      </w:rPr>
+    </w:lvl>
+    <w:lvl w:ilvl="6" w:tplc="04090001" w:tentative="1">
+      <w:start w:val="1"/>
+      <w:numFmt w:val="bullet"/>
+      <w:lvlText w:val=""/>
+      <w:lvlJc w:val="left"/>
+      <w:pPr>
+        <w:ind w:left="5040" w:hanging="360"/>
+      </w:pPr>
+      <w:rPr>
+        <w:rFonts w:ascii="Symbol" w:hAnsi="Symbol" w:hint="default"/>
+      </w:rPr>
+    </w:lvl>
+    <w:lvl w:ilvl="7" w:tplc="04090003" w:tentative="1">
+      <w:start w:val="1"/>
+      <w:numFmt w:val="bullet"/>
+      <w:lvlText w:val="o"/>
+      <w:lvlJc w:val="left"/>
+      <w:pPr>
+        <w:ind w:left="5760" w:hanging="360"/>
+      </w:pPr>
+      <w:rPr>
+        <w:rFonts w:ascii="Courier New" w:hAnsi="Courier New" w:cs="Courier New" w:hint="default"/>
+      </w:rPr>
+    </w:lvl>
+    <w:lvl w:ilvl="8" w:tplc="04090005" w:tentative="1">
+      <w:start w:val="1"/>
+      <w:numFmt w:val="bullet"/>
+      <w:lvlText w:val=""/>
+      <w:lvlJc w:val="left"/>
+      <w:pPr>
+        <w:ind w:left="6480" w:hanging="360"/>
+      </w:pPr>
+      <w:rPr>
+        <w:rFonts w:ascii="Wingdings" w:hAnsi="Wingdings" w:hint="default"/>
+      </w:rPr>
+    </w:lvl>
+  </w:abstractNum>
+  <w:abstractNum w:abstractNumId="1">
     <w:nsid w:val="3C0667BA"/>
     <w:multiLevelType w:val="hybridMultilevel"/>
     <w:tmpl w:val="32F43238"/>
@@ -224,6 +492,9 @@
     </w:lvl>
   </w:abstractNum>
   <w:num w:numId="1">
+    <w:abstractNumId w:val="1"/>
+  </w:num>
+  <w:num w:numId="2">
     <w:abstractNumId w:val="0"/>
   </w:num>
 </w:numbering>

</xml_diff>